<commit_message>
Some smaller patches: included branding plugin in features, moved tests to junit3 for automatic testing, added some doku
git-svn-id: https://svnserver.informatik.kit.edu/i43/svn/code@3675 769cc9a0-fb0c-0410-8c2f-a2305f0e6268
</commit_message>
<xml_diff>
--- a/PalladioCM.CodeGen/trunk/Review SimuCom Plattform.docx
+++ b/PalladioCM.CodeGen/trunk/Review SimuCom Plattform.docx
@@ -39,6 +39,13 @@
       <w:proofErr w:type="spellEnd"/>
     </w:p>
     <w:p>
+      <w:pPr>
+        <w:rPr>
+          <w:lang w:val="en-US"/>
+        </w:rPr>
+      </w:pPr>
+    </w:p>
+    <w:p>
       <w:proofErr w:type="spellStart"/>
       <w:r>
         <w:t>SimuCom</w:t>
@@ -142,15 +149,13 @@
       </w:r>
       <w:proofErr w:type="spellEnd"/>
       <w:r>
-        <w:t xml:space="preserve">: Enthält alle Teile der Plattform, die sich mit der Simulation der </w:t>
-      </w:r>
-      <w:proofErr w:type="spellStart"/>
-      <w:r>
-        <w:t>Parametercharactersierungen</w:t>
-      </w:r>
-      <w:proofErr w:type="spellEnd"/>
-      <w:r>
-        <w:t xml:space="preserve"> von Heiko befassen. Das </w:t>
+        <w:t>: Enthält alle Teile der Plattform, die sich mit de</w:t>
+      </w:r>
+      <w:r>
+        <w:t>r Simulation der Parametercharak</w:t>
+      </w:r>
+      <w:r>
+        <w:t xml:space="preserve">tersierungen von Heiko befassen. Das </w:t>
       </w:r>
       <w:proofErr w:type="spellStart"/>
       <w:r>
@@ -196,7 +201,13 @@
       </w:r>
       <w:proofErr w:type="spellEnd"/>
       <w:r>
-        <w:t xml:space="preserve"> benutzt als Kernalgorithmus s.g. </w:t>
+        <w:t xml:space="preserve"> benutzt als Kernalgorithmus s</w:t>
+      </w:r>
+      <w:r>
+        <w:t>ogenannten</w:t>
+      </w:r>
+      <w:r>
+        <w:t xml:space="preserve"> </w:t>
       </w:r>
       <w:proofErr w:type="spellStart"/>
       <w:r>
@@ -212,15 +223,27 @@
       </w:r>
       <w:proofErr w:type="spellEnd"/>
       <w:r>
-        <w:t xml:space="preserve"> und wird zur Realisierung von Scopes aus Programmiersprachen benutzt. Scopes </w:t>
-      </w:r>
-      <w:proofErr w:type="spellStart"/>
-      <w:r>
-        <w:t>sidn</w:t>
-      </w:r>
-      <w:proofErr w:type="spellEnd"/>
-      <w:r>
-        <w:t xml:space="preserve"> dabei die Sichtbarkeitsbereiche von Variablen, in Java und C also z.B. alles zwischen zwei geschweiften Klammern. Der Compiler generiert nun für jeden </w:t>
+        <w:t xml:space="preserve"> und wird zur Realisierung von Scopes aus Programmiersprachen benutzt. Scopes si</w:t>
+      </w:r>
+      <w:r>
+        <w:t>nd</w:t>
+      </w:r>
+      <w:r>
+        <w:t xml:space="preserve"> dabei die Sichtbarkeitsbereiche von Variablen, in Java und C also z.B. alles zwischen zwei geschweiften Klammern. Der Compiler</w:t>
+      </w:r>
+      <w:r>
+        <w:t xml:space="preserve"> (aus dem </w:t>
+      </w:r>
+      <w:proofErr w:type="spellStart"/>
+      <w:r>
+        <w:t>Compilerbau</w:t>
+      </w:r>
+      <w:proofErr w:type="spellEnd"/>
+      <w:r>
+        <w:t>)</w:t>
+      </w:r>
+      <w:r>
+        <w:t xml:space="preserve"> generiert nun für jeden </w:t>
       </w:r>
       <w:proofErr w:type="spellStart"/>
       <w:r>
@@ -260,7 +283,13 @@
       </w:r>
       <w:proofErr w:type="spellEnd"/>
       <w:r>
-        <w:t>, denn die Variablen des umliegenden Frames sind zusätzlich zu den Variablen des Frames zugänglich.</w:t>
+        <w:t>, denn die Variablen des umliegenden Frames sind zusätzlich zu den Variablen des</w:t>
+      </w:r>
+      <w:r>
+        <w:t xml:space="preserve"> aktuellen</w:t>
+      </w:r>
+      <w:r>
+        <w:t xml:space="preserve"> Frames zugänglich.</w:t>
       </w:r>
     </w:p>
     <w:p>
@@ -275,29 +304,29 @@
       <w:r>
         <w:t xml:space="preserve"> benutzt, um Heikos </w:t>
       </w:r>
-      <w:proofErr w:type="spellStart"/>
-      <w:r>
-        <w:t>Characterisierungen</w:t>
-      </w:r>
-      <w:proofErr w:type="spellEnd"/>
-      <w:r>
-        <w:t xml:space="preserve"> </w:t>
-      </w:r>
-      <w:proofErr w:type="spellStart"/>
-      <w:r>
-        <w:t>umzusetzten</w:t>
-      </w:r>
-      <w:proofErr w:type="spellEnd"/>
-      <w:r>
-        <w:t xml:space="preserve">. Alle Werte von </w:t>
-      </w:r>
-      <w:proofErr w:type="spellStart"/>
-      <w:r>
-        <w:t>Characterisierungen</w:t>
-      </w:r>
-      <w:proofErr w:type="spellEnd"/>
-      <w:r>
-        <w:t xml:space="preserve"> eines Scopes liegen im aktuellen </w:t>
+      <w:r>
+        <w:t>Parameter / Variablen und Ressourcen-</w:t>
+      </w:r>
+      <w:r>
+        <w:t>Chara</w:t>
+      </w:r>
+      <w:r>
+        <w:t>k</w:t>
+      </w:r>
+      <w:r>
+        <w:t xml:space="preserve">terisierungen </w:t>
+      </w:r>
+      <w:r>
+        <w:t>umzusetzen</w:t>
+      </w:r>
+      <w:r>
+        <w:t>. Alle Werte von Chara</w:t>
+      </w:r>
+      <w:r>
+        <w:t>k</w:t>
+      </w:r>
+      <w:r>
+        <w:t xml:space="preserve">terisierungen eines Scopes liegen im aktuellen </w:t>
       </w:r>
       <w:proofErr w:type="spellStart"/>
       <w:r>
@@ -451,11 +480,9 @@
       <w:r>
         <w:t xml:space="preserve">Im </w:t>
       </w:r>
-      <w:proofErr w:type="spellStart"/>
-      <w:r>
-        <w:t>package</w:t>
-      </w:r>
-      <w:proofErr w:type="spellEnd"/>
+      <w:r>
+        <w:t>Paket</w:t>
+      </w:r>
       <w:r>
         <w:t xml:space="preserve"> </w:t>
       </w:r>
@@ -489,7 +516,13 @@
       </w:r>
       <w:proofErr w:type="spellEnd"/>
       <w:r>
-        <w:t xml:space="preserve">-J nötig ist, um den aktuellen State der Simulation zu halten. </w:t>
+        <w:t xml:space="preserve">-J nötig ist, um den aktuellen </w:t>
+      </w:r>
+      <w:r>
+        <w:t>Zustand</w:t>
+      </w:r>
+      <w:r>
+        <w:t xml:space="preserve"> der Simulation zu halten. </w:t>
       </w:r>
       <w:proofErr w:type="spellStart"/>
       <w:r>
@@ -497,7 +530,25 @@
       </w:r>
       <w:proofErr w:type="spellEnd"/>
       <w:r>
-        <w:t xml:space="preserve"> enthält das ursprüngliche Simulations-Sensorframework. Dieses wurde bisher nicht ausgetauscht, sondern vielmehr über seine </w:t>
+        <w:t xml:space="preserve"> enthält das ursprüngliche </w:t>
+      </w:r>
+      <w:r>
+        <w:t xml:space="preserve">(=von </w:t>
+      </w:r>
+      <w:r>
+        <w:lastRenderedPageBreak/>
+        <w:t xml:space="preserve">der </w:t>
+      </w:r>
+      <w:proofErr w:type="spellStart"/>
+      <w:r>
+        <w:t>initialen</w:t>
+      </w:r>
+      <w:proofErr w:type="spellEnd"/>
+      <w:r>
+        <w:t xml:space="preserve"> Simulationsimplementierung) </w:t>
+      </w:r>
+      <w:r>
+        <w:t xml:space="preserve">Simulations-Sensorframework. Dieses wurde bisher nicht ausgetauscht, sondern vielmehr über seine </w:t>
       </w:r>
       <w:proofErr w:type="spellStart"/>
       <w:r>
@@ -513,18 +564,41 @@
       </w:r>
       <w:proofErr w:type="spellEnd"/>
       <w:r>
-        <w:t xml:space="preserve"> hängt dann im Moment die aktuelle  Fassung</w:t>
+        <w:t xml:space="preserve"> hängt dann im Moment die aktuelle Fassung des Sensorframeworks daran. Damit konnte eine Migration des Codes bisher verschoben werden, um später im Sinne einer sanften Migration diesen Teil auszutauschen.</w:t>
       </w:r>
     </w:p>
     <w:p>
       <w:r>
-        <w:lastRenderedPageBreak/>
-        <w:t>Fassung des Sensorframeworks daran. Damit konnte eine Migration des Codes bisher verschoben werden, um später im Sinne einer sanften Migration diesen Teil auszutauschen.</w:t>
+        <w:t xml:space="preserve">Ziel des Reviews ist es nun, diese beiden </w:t>
+      </w:r>
+      <w:proofErr w:type="spellStart"/>
+      <w:r>
+        <w:t>Plugins</w:t>
+      </w:r>
+      <w:proofErr w:type="spellEnd"/>
+      <w:r>
+        <w:t xml:space="preserve"> zu untersuchen. Weitere Dokumentation findet sich in den jeweiligen Klassen, Testfälle (wenn auch noch nicht in ausreichender Menge) finden sich immerhin in </w:t>
+      </w:r>
+      <w:proofErr w:type="spellStart"/>
+      <w:r>
+        <w:t>simucom.variables.tests</w:t>
+      </w:r>
+      <w:proofErr w:type="spellEnd"/>
+      <w:r>
+        <w:t xml:space="preserve"> für den </w:t>
+      </w:r>
+      <w:proofErr w:type="spellStart"/>
+      <w:r>
+        <w:t>StoExVisitor</w:t>
+      </w:r>
+      <w:proofErr w:type="spellEnd"/>
+      <w:r>
+        <w:t>.</w:t>
       </w:r>
     </w:p>
     <w:p>
       <w:r>
-        <w:t xml:space="preserve">Ziel des Reviews ist es nun, diese beiden </w:t>
+        <w:t xml:space="preserve">Im Review sind prinzipiell alle Klassen der beiden </w:t>
       </w:r>
       <w:proofErr w:type="spellStart"/>
       <w:r>
@@ -532,25 +606,122 @@
       </w:r>
       <w:proofErr w:type="spellEnd"/>
       <w:r>
-        <w:t xml:space="preserve"> zu untersuchen. Weitere Dokumentation findet sich in den jeweiligen Klassen, Testfälle (wenn auch noch nicht in ausreichender Menge) finden sich immerhin in </w:t>
-      </w:r>
-      <w:proofErr w:type="spellStart"/>
-      <w:r>
-        <w:t>simucom.variables.tests</w:t>
-      </w:r>
-      <w:proofErr w:type="spellEnd"/>
-      <w:r>
-        <w:t xml:space="preserve"> für den </w:t>
-      </w:r>
-      <w:proofErr w:type="spellStart"/>
-      <w:r>
-        <w:t>StoExVisitor</w:t>
-      </w:r>
-      <w:proofErr w:type="spellEnd"/>
-      <w:r>
-        <w:t>.</w:t>
+        <w:t xml:space="preserve"> relevant. Besonderes Augenmerk verdienen dabei aber sicher die Klasse </w:t>
+      </w:r>
+      <w:proofErr w:type="spellStart"/>
+      <w:r>
+        <w:t>StoExEvaluationVisitor</w:t>
+      </w:r>
+      <w:proofErr w:type="spellEnd"/>
+      <w:r>
+        <w:t xml:space="preserve"> aus </w:t>
+      </w:r>
+      <w:proofErr w:type="gramStart"/>
+      <w:r>
+        <w:t>dem Variables</w:t>
+      </w:r>
+      <w:proofErr w:type="gramEnd"/>
+      <w:r>
+        <w:t xml:space="preserve"> </w:t>
+      </w:r>
+      <w:proofErr w:type="spellStart"/>
+      <w:r>
+        <w:t>Plugin</w:t>
+      </w:r>
+      <w:proofErr w:type="spellEnd"/>
+      <w:r>
+        <w:t xml:space="preserve">, sowie das Ressourcenpaket aus dem </w:t>
+      </w:r>
+      <w:proofErr w:type="spellStart"/>
+      <w:r>
+        <w:t>SimuCom-Plugin</w:t>
+      </w:r>
+      <w:proofErr w:type="spellEnd"/>
+      <w:r>
+        <w:t xml:space="preserve">. Weiterhin ist dort die </w:t>
+      </w:r>
+      <w:proofErr w:type="spellStart"/>
+      <w:r>
+        <w:t>SimuComModel</w:t>
+      </w:r>
+      <w:proofErr w:type="spellEnd"/>
+      <w:r>
+        <w:t xml:space="preserve"> und die </w:t>
+      </w:r>
+      <w:proofErr w:type="spellStart"/>
+      <w:r>
+        <w:t>AbstractMain</w:t>
+      </w:r>
+      <w:proofErr w:type="spellEnd"/>
+      <w:r>
+        <w:t xml:space="preserve"> Klasse von zentraler Bedeutung.</w:t>
       </w:r>
     </w:p>
+    <w:p>
+      <w:r>
+        <w:t xml:space="preserve">Zum selbständigen kompilieren des Codes und ausprobieren der Tests eignet sich das </w:t>
+      </w:r>
+      <w:proofErr w:type="spellStart"/>
+      <w:r>
+        <w:t>Eclipse</w:t>
+      </w:r>
+      <w:proofErr w:type="spellEnd"/>
+      <w:r>
+        <w:t xml:space="preserve"> aus dem Experiment mit installierten PCM </w:t>
+      </w:r>
+      <w:proofErr w:type="spellStart"/>
+      <w:r>
+        <w:t>Plugins</w:t>
+      </w:r>
+      <w:proofErr w:type="spellEnd"/>
+      <w:r>
+        <w:t xml:space="preserve">. Das </w:t>
+      </w:r>
+      <w:proofErr w:type="spellStart"/>
+      <w:r>
+        <w:t>Eclipse</w:t>
+      </w:r>
+      <w:proofErr w:type="spellEnd"/>
+      <w:r>
+        <w:t xml:space="preserve">-Basispaket liegt unter </w:t>
+      </w:r>
+      <w:hyperlink r:id="rId5" w:history="1">
+        <w:r>
+          <w:rPr>
+            <w:rStyle w:val="Hyperlink"/>
+          </w:rPr>
+          <w:t>http://sdqweb.ipd.uni-karlsruhe.de/lehre/SS07-ISE/eclipse-experiment2.zip</w:t>
+        </w:r>
+      </w:hyperlink>
+      <w:r>
+        <w:t xml:space="preserve"> und enthält bereits alle </w:t>
+      </w:r>
+      <w:proofErr w:type="spellStart"/>
+      <w:r>
+        <w:t>Plugins</w:t>
+      </w:r>
+      <w:proofErr w:type="spellEnd"/>
+      <w:r>
+        <w:t xml:space="preserve">. </w:t>
+      </w:r>
+      <w:proofErr w:type="spellStart"/>
+      <w:r>
+        <w:t>Username</w:t>
+      </w:r>
+      <w:proofErr w:type="spellEnd"/>
+      <w:r>
+        <w:t xml:space="preserve"> ist </w:t>
+      </w:r>
+      <w:proofErr w:type="spellStart"/>
+      <w:r>
+        <w:t>stud</w:t>
+      </w:r>
+      <w:proofErr w:type="spellEnd"/>
+      <w:r>
+        <w:t>, Passwort ist ise07.</w:t>
+      </w:r>
+    </w:p>
+    <w:p/>
     <w:p/>
     <w:sectPr>
       <w:pgSz w:w="11906" w:h="16838"/>
@@ -894,6 +1065,17 @@
       <w:contextualSpacing/>
     </w:pPr>
   </w:style>
+  <w:style w:type="character" w:styleId="Hyperlink">
+    <w:name w:val="Hyperlink"/>
+    <w:basedOn w:val="Absatz-Standardschriftart"/>
+    <w:uiPriority w:val="99"/>
+    <w:unhideWhenUsed/>
+    <w:rsid w:val="001263ED"/>
+    <w:rPr>
+      <w:color w:val="0000FF" w:themeColor="hyperlink"/>
+      <w:u w:val="single"/>
+    </w:rPr>
+  </w:style>
 </w:styles>
 </file>
 

</xml_diff>